<commit_message>
update resume and add some concepts to the guidance
</commit_message>
<xml_diff>
--- a/Specific-RoadMap/resume/Amir.docx
+++ b/Specific-RoadMap/resume/Amir.docx
@@ -73,8 +73,6 @@
         </w:rPr>
         <w:t xml:space="preserve">                                                                           </w:t>
       </w:r>
-      <w:bookmarkStart w:id="0" w:name="_GoBack"/>
-      <w:bookmarkEnd w:id="0"/>
       <w:r>
         <w:rPr>
           <w:rFonts w:cstheme="minorHAnsi"/>
@@ -215,15 +213,7 @@
           <w:sz w:val="20"/>
           <w:szCs w:val="20"/>
         </w:rPr>
-        <w:t xml:space="preserve"> University</w:t>
-      </w:r>
-      <w:r>
-        <w:rPr>
-          <w:rFonts w:cstheme="minorHAnsi"/>
-          <w:sz w:val="20"/>
-          <w:szCs w:val="20"/>
-        </w:rPr>
-        <w:t xml:space="preserve">           </w:t>
+        <w:t xml:space="preserve"> University           </w:t>
       </w:r>
       <w:r>
         <w:rPr>
@@ -519,23 +509,7 @@
           <w:sz w:val="20"/>
           <w:szCs w:val="20"/>
         </w:rPr>
-        <w:t xml:space="preserve"> - </w:t>
-      </w:r>
-      <w:r>
-        <w:rPr>
-          <w:rFonts w:cstheme="minorHAnsi"/>
-          <w:sz w:val="20"/>
-          <w:szCs w:val="20"/>
-        </w:rPr>
-        <w:t>Freelance and others</w:t>
-      </w:r>
-      <w:r>
-        <w:rPr>
-          <w:rFonts w:cstheme="minorHAnsi"/>
-          <w:sz w:val="20"/>
-          <w:szCs w:val="20"/>
-        </w:rPr>
-        <w:t xml:space="preserve">    </w:t>
+        <w:t xml:space="preserve"> - Freelance and others    </w:t>
       </w:r>
       <w:r>
         <w:rPr>
@@ -818,7 +792,7 @@
           <w:sz w:val="20"/>
           <w:szCs w:val="20"/>
         </w:rPr>
-        <w:t>Bachelor's Degree</w:t>
+        <w:t>Bachelor's Degree, Software Engineering</w:t>
       </w:r>
       <w:r>
         <w:rPr>
@@ -828,7 +802,15 @@
           <w:sz w:val="20"/>
           <w:szCs w:val="20"/>
         </w:rPr>
-        <w:t xml:space="preserve">, </w:t>
+        <w:t xml:space="preserve"> </w:t>
+      </w:r>
+      <w:r>
+        <w:rPr>
+          <w:rFonts w:cstheme="minorHAnsi"/>
+          <w:sz w:val="20"/>
+          <w:szCs w:val="20"/>
+        </w:rPr>
+        <w:t>-</w:t>
       </w:r>
       <w:r>
         <w:rPr>
@@ -838,8 +820,60 @@
           <w:sz w:val="20"/>
           <w:szCs w:val="20"/>
         </w:rPr>
-        <w:t>Software Engineering</w:t>
-      </w:r>
+        <w:t xml:space="preserve"> </w:t>
+      </w:r>
+      <w:proofErr w:type="spellStart"/>
+      <w:r>
+        <w:rPr>
+          <w:rFonts w:cstheme="minorHAnsi"/>
+          <w:sz w:val="20"/>
+          <w:szCs w:val="20"/>
+        </w:rPr>
+        <w:t>Shamsipour</w:t>
+      </w:r>
+      <w:proofErr w:type="spellEnd"/>
+      <w:r>
+        <w:rPr>
+          <w:rFonts w:cstheme="minorHAnsi"/>
+          <w:sz w:val="20"/>
+          <w:szCs w:val="20"/>
+        </w:rPr>
+        <w:t xml:space="preserve"> Technical and Vocational</w:t>
+      </w:r>
+      <w:r>
+        <w:rPr>
+          <w:rFonts w:cstheme="minorHAnsi"/>
+          <w:sz w:val="20"/>
+          <w:szCs w:val="20"/>
+        </w:rPr>
+        <w:t xml:space="preserve">         </w:t>
+      </w:r>
+      <w:r>
+        <w:rPr>
+          <w:rFonts w:cstheme="minorHAnsi"/>
+          <w:sz w:val="20"/>
+          <w:szCs w:val="20"/>
+        </w:rPr>
+        <w:t xml:space="preserve">                                                                          </w:t>
+      </w:r>
+      <w:r>
+        <w:rPr>
+          <w:rFonts w:cstheme="minorHAnsi"/>
+          <w:sz w:val="20"/>
+          <w:szCs w:val="20"/>
+        </w:rPr>
+        <w:t xml:space="preserve">              2019 – 2022</w:t>
+      </w:r>
+    </w:p>
+    <w:p>
+      <w:pPr>
+        <w:spacing w:after="0"/>
+        <w:rPr>
+          <w:rFonts w:cstheme="minorHAnsi"/>
+          <w:sz w:val="20"/>
+          <w:szCs w:val="20"/>
+        </w:rPr>
+      </w:pPr>
       <w:r>
         <w:rPr>
           <w:rFonts w:cstheme="minorHAnsi"/>
@@ -848,107 +882,7 @@
           <w:sz w:val="20"/>
           <w:szCs w:val="20"/>
         </w:rPr>
-        <w:t xml:space="preserve"> </w:t>
-      </w:r>
-      <w:r>
-        <w:rPr>
-          <w:rFonts w:cstheme="minorHAnsi"/>
-          <w:sz w:val="20"/>
-          <w:szCs w:val="20"/>
-        </w:rPr>
-        <w:t>-</w:t>
-      </w:r>
-      <w:r>
-        <w:rPr>
-          <w:rFonts w:cstheme="minorHAnsi"/>
-          <w:b/>
-          <w:bCs/>
-          <w:sz w:val="20"/>
-          <w:szCs w:val="20"/>
-        </w:rPr>
-        <w:t xml:space="preserve"> </w:t>
-      </w:r>
-      <w:proofErr w:type="spellStart"/>
-      <w:r>
-        <w:rPr>
-          <w:rFonts w:cstheme="minorHAnsi"/>
-          <w:sz w:val="20"/>
-          <w:szCs w:val="20"/>
-        </w:rPr>
-        <w:t>Shamsipour</w:t>
-      </w:r>
-      <w:proofErr w:type="spellEnd"/>
-      <w:r>
-        <w:rPr>
-          <w:rFonts w:cstheme="minorHAnsi"/>
-          <w:sz w:val="20"/>
-          <w:szCs w:val="20"/>
-        </w:rPr>
-        <w:t xml:space="preserve"> Technical and Vocational</w:t>
-      </w:r>
-      <w:r>
-        <w:rPr>
-          <w:rFonts w:cstheme="minorHAnsi"/>
-          <w:sz w:val="20"/>
-          <w:szCs w:val="20"/>
-        </w:rPr>
-        <w:t xml:space="preserve">         </w:t>
-      </w:r>
-      <w:r>
-        <w:rPr>
-          <w:rFonts w:cstheme="minorHAnsi"/>
-          <w:sz w:val="20"/>
-          <w:szCs w:val="20"/>
-        </w:rPr>
-        <w:t xml:space="preserve">                                                                          </w:t>
-      </w:r>
-      <w:r>
-        <w:rPr>
-          <w:rFonts w:cstheme="minorHAnsi"/>
-          <w:sz w:val="20"/>
-          <w:szCs w:val="20"/>
-        </w:rPr>
-        <w:t xml:space="preserve">              2019 – 2022</w:t>
-      </w:r>
-    </w:p>
-    <w:p>
-      <w:pPr>
-        <w:spacing w:after="0"/>
-        <w:rPr>
-          <w:rFonts w:cstheme="minorHAnsi"/>
-          <w:sz w:val="20"/>
-          <w:szCs w:val="20"/>
-        </w:rPr>
-      </w:pPr>
-      <w:r>
-        <w:rPr>
-          <w:rFonts w:cstheme="minorHAnsi"/>
-          <w:b/>
-          <w:bCs/>
-          <w:sz w:val="20"/>
-          <w:szCs w:val="20"/>
-        </w:rPr>
-        <w:t>Associate's Degree</w:t>
-      </w:r>
-      <w:r>
-        <w:rPr>
-          <w:rFonts w:cstheme="minorHAnsi"/>
-          <w:b/>
-          <w:bCs/>
-          <w:sz w:val="20"/>
-          <w:szCs w:val="20"/>
-        </w:rPr>
-        <w:t xml:space="preserve">, </w:t>
-      </w:r>
-      <w:r>
-        <w:rPr>
-          <w:rFonts w:cstheme="minorHAnsi"/>
-          <w:b/>
-          <w:bCs/>
-          <w:sz w:val="20"/>
-          <w:szCs w:val="20"/>
-        </w:rPr>
-        <w:t>Software Engineering</w:t>
+        <w:t>Associate's Degree, Software Engineering</w:t>
       </w:r>
       <w:r>
         <w:rPr>
@@ -1298,6 +1232,515 @@
           <w:szCs w:val="20"/>
         </w:rPr>
         <w:t>Strong time management skills with the ability to prioritize and contribute to multiple assignments simultaneously</w:t>
+      </w:r>
+    </w:p>
+    <w:p>
+      <w:pPr>
+        <w:rPr>
+          <w:rFonts w:eastAsia="Times New Roman" w:cstheme="minorHAnsi"/>
+          <w:color w:val="000000"/>
+          <w:sz w:val="20"/>
+          <w:szCs w:val="20"/>
+        </w:rPr>
+      </w:pPr>
+      <w:r>
+        <w:rPr>
+          <w:rFonts w:eastAsia="Times New Roman" w:cstheme="minorHAnsi"/>
+          <w:color w:val="000000"/>
+          <w:sz w:val="20"/>
+          <w:szCs w:val="20"/>
+        </w:rPr>
+        <w:lastRenderedPageBreak/>
+        <w:br w:type="page"/>
+      </w:r>
+    </w:p>
+    <w:p>
+      <w:pPr>
+        <w:shd w:val="clear" w:color="auto" w:fill="FFFFFF"/>
+        <w:spacing w:before="100" w:beforeAutospacing="1" w:after="0" w:line="300" w:lineRule="atLeast"/>
+        <w:ind w:left="360"/>
+        <w:rPr>
+          <w:rFonts w:eastAsia="Times New Roman" w:cstheme="minorHAnsi"/>
+          <w:color w:val="000000"/>
+          <w:sz w:val="20"/>
+          <w:szCs w:val="20"/>
+        </w:rPr>
+      </w:pPr>
+      <w:r>
+        <w:rPr>
+          <w:rFonts w:eastAsia="Times New Roman" w:cstheme="minorHAnsi"/>
+          <w:color w:val="000000"/>
+          <w:sz w:val="20"/>
+          <w:szCs w:val="20"/>
+        </w:rPr>
+        <w:lastRenderedPageBreak/>
+        <w:t>Dear [Recipient's Name],</w:t>
+      </w:r>
+    </w:p>
+    <w:p>
+      <w:pPr>
+        <w:shd w:val="clear" w:color="auto" w:fill="FFFFFF"/>
+        <w:spacing w:before="100" w:beforeAutospacing="1" w:after="0" w:line="300" w:lineRule="atLeast"/>
+        <w:ind w:left="360"/>
+        <w:rPr>
+          <w:rFonts w:eastAsia="Times New Roman" w:cstheme="minorHAnsi"/>
+          <w:color w:val="000000"/>
+          <w:sz w:val="20"/>
+          <w:szCs w:val="20"/>
+        </w:rPr>
+      </w:pPr>
+      <w:r>
+        <w:rPr>
+          <w:rFonts w:eastAsia="Times New Roman" w:cstheme="minorHAnsi"/>
+          <w:color w:val="000000"/>
+          <w:sz w:val="20"/>
+          <w:szCs w:val="20"/>
+        </w:rPr>
+        <w:t xml:space="preserve">I am writing to express my interest in the [Job Title] position at [Company's Name] as advertised on [Job Board/Company Website]. With a robust background in software engineering, particularly as a </w:t>
+      </w:r>
+      <w:proofErr w:type="spellStart"/>
+      <w:r>
+        <w:rPr>
+          <w:rFonts w:eastAsia="Times New Roman" w:cstheme="minorHAnsi"/>
+          <w:color w:val="000000"/>
+          <w:sz w:val="20"/>
+          <w:szCs w:val="20"/>
+        </w:rPr>
+        <w:t>Django</w:t>
+      </w:r>
+      <w:proofErr w:type="spellEnd"/>
+      <w:r>
+        <w:rPr>
+          <w:rFonts w:eastAsia="Times New Roman" w:cstheme="minorHAnsi"/>
+          <w:color w:val="000000"/>
+          <w:sz w:val="20"/>
+          <w:szCs w:val="20"/>
+        </w:rPr>
+        <w:t xml:space="preserve"> Backend Developer at </w:t>
+      </w:r>
+      <w:proofErr w:type="spellStart"/>
+      <w:r>
+        <w:rPr>
+          <w:rFonts w:eastAsia="Times New Roman" w:cstheme="minorHAnsi"/>
+          <w:color w:val="000000"/>
+          <w:sz w:val="20"/>
+          <w:szCs w:val="20"/>
+        </w:rPr>
+        <w:t>Amirkabir</w:t>
+      </w:r>
+      <w:proofErr w:type="spellEnd"/>
+      <w:r>
+        <w:rPr>
+          <w:rFonts w:eastAsia="Times New Roman" w:cstheme="minorHAnsi"/>
+          <w:color w:val="000000"/>
+          <w:sz w:val="20"/>
+          <w:szCs w:val="20"/>
+        </w:rPr>
+        <w:t xml:space="preserve"> University and extensive freelance experience, I am excited about the opportunity to contribute to your team.</w:t>
+      </w:r>
+    </w:p>
+    <w:p>
+      <w:pPr>
+        <w:shd w:val="clear" w:color="auto" w:fill="FFFFFF"/>
+        <w:spacing w:before="100" w:beforeAutospacing="1" w:after="0" w:line="300" w:lineRule="atLeast"/>
+        <w:ind w:left="360"/>
+        <w:rPr>
+          <w:rFonts w:eastAsia="Times New Roman" w:cstheme="minorHAnsi"/>
+          <w:color w:val="000000"/>
+          <w:sz w:val="20"/>
+          <w:szCs w:val="20"/>
+        </w:rPr>
+      </w:pPr>
+      <w:r>
+        <w:rPr>
+          <w:rFonts w:eastAsia="Times New Roman" w:cstheme="minorHAnsi"/>
+          <w:color w:val="000000"/>
+          <w:sz w:val="20"/>
+          <w:szCs w:val="20"/>
+        </w:rPr>
+        <w:t xml:space="preserve">In my recent role at </w:t>
+      </w:r>
+      <w:proofErr w:type="spellStart"/>
+      <w:r>
+        <w:rPr>
+          <w:rFonts w:eastAsia="Times New Roman" w:cstheme="minorHAnsi"/>
+          <w:color w:val="000000"/>
+          <w:sz w:val="20"/>
+          <w:szCs w:val="20"/>
+        </w:rPr>
+        <w:t>Amirkabir</w:t>
+      </w:r>
+      <w:proofErr w:type="spellEnd"/>
+      <w:r>
+        <w:rPr>
+          <w:rFonts w:eastAsia="Times New Roman" w:cstheme="minorHAnsi"/>
+          <w:color w:val="000000"/>
+          <w:sz w:val="20"/>
+          <w:szCs w:val="20"/>
+        </w:rPr>
+        <w:t xml:space="preserve"> University, I successfully managed several high-impact projects. For the Portal project, I was instrumental in enhancing the system's capabilities, optimizing code, and ensuring smooth interactions between different sections. My work on the AISM website involved not only technical problem-solving and feature development but also making the site bilingual and enhancing its user interface with media and interactive features.</w:t>
+      </w:r>
+    </w:p>
+    <w:p>
+      <w:pPr>
+        <w:shd w:val="clear" w:color="auto" w:fill="FFFFFF"/>
+        <w:spacing w:before="100" w:beforeAutospacing="1" w:after="0" w:line="300" w:lineRule="atLeast"/>
+        <w:ind w:left="360"/>
+        <w:rPr>
+          <w:rFonts w:eastAsia="Times New Roman" w:cstheme="minorHAnsi"/>
+          <w:color w:val="000000"/>
+          <w:sz w:val="20"/>
+          <w:szCs w:val="20"/>
+        </w:rPr>
+      </w:pPr>
+      <w:r>
+        <w:rPr>
+          <w:rFonts w:eastAsia="Times New Roman" w:cstheme="minorHAnsi"/>
+          <w:color w:val="000000"/>
+          <w:sz w:val="20"/>
+          <w:szCs w:val="20"/>
+        </w:rPr>
+        <w:t xml:space="preserve">I also contributed significantly to the General Service Provider project, where I was responsible for the continuous integration of updates, meticulous testing, and detailed documentation. In the ongoing EHR project, my focus has been on implementing an ISO-13606 and </w:t>
+      </w:r>
+      <w:proofErr w:type="spellStart"/>
+      <w:r>
+        <w:rPr>
+          <w:rFonts w:eastAsia="Times New Roman" w:cstheme="minorHAnsi"/>
+          <w:color w:val="000000"/>
+          <w:sz w:val="20"/>
+          <w:szCs w:val="20"/>
+        </w:rPr>
+        <w:t>OpenEHR</w:t>
+      </w:r>
+      <w:proofErr w:type="spellEnd"/>
+      <w:r>
+        <w:rPr>
+          <w:rFonts w:eastAsia="Times New Roman" w:cstheme="minorHAnsi"/>
+          <w:color w:val="000000"/>
+          <w:sz w:val="20"/>
+          <w:szCs w:val="20"/>
+        </w:rPr>
+        <w:t xml:space="preserve"> compliant database, developing </w:t>
+      </w:r>
+      <w:proofErr w:type="spellStart"/>
+      <w:r>
+        <w:rPr>
+          <w:rFonts w:eastAsia="Times New Roman" w:cstheme="minorHAnsi"/>
+          <w:color w:val="000000"/>
+          <w:sz w:val="20"/>
+          <w:szCs w:val="20"/>
+        </w:rPr>
+        <w:t>microservices</w:t>
+      </w:r>
+      <w:proofErr w:type="spellEnd"/>
+      <w:r>
+        <w:rPr>
+          <w:rFonts w:eastAsia="Times New Roman" w:cstheme="minorHAnsi"/>
+          <w:color w:val="000000"/>
+          <w:sz w:val="20"/>
+          <w:szCs w:val="20"/>
+        </w:rPr>
+        <w:t xml:space="preserve"> for secure data access, and ensuring an efficient and user-friendly data viewing experience.</w:t>
+      </w:r>
+    </w:p>
+    <w:p>
+      <w:pPr>
+        <w:shd w:val="clear" w:color="auto" w:fill="FFFFFF"/>
+        <w:spacing w:before="100" w:beforeAutospacing="1" w:after="0" w:line="300" w:lineRule="atLeast"/>
+        <w:ind w:left="360"/>
+        <w:rPr>
+          <w:rFonts w:eastAsia="Times New Roman" w:cstheme="minorHAnsi"/>
+          <w:color w:val="000000"/>
+          <w:sz w:val="20"/>
+          <w:szCs w:val="20"/>
+        </w:rPr>
+      </w:pPr>
+      <w:r>
+        <w:rPr>
+          <w:rFonts w:eastAsia="Times New Roman" w:cstheme="minorHAnsi"/>
+          <w:color w:val="000000"/>
+          <w:sz w:val="20"/>
+          <w:szCs w:val="20"/>
+        </w:rPr>
+        <w:t xml:space="preserve">Prior to my tenure at </w:t>
+      </w:r>
+      <w:proofErr w:type="spellStart"/>
+      <w:r>
+        <w:rPr>
+          <w:rFonts w:eastAsia="Times New Roman" w:cstheme="minorHAnsi"/>
+          <w:color w:val="000000"/>
+          <w:sz w:val="20"/>
+          <w:szCs w:val="20"/>
+        </w:rPr>
+        <w:t>Amirkabir</w:t>
+      </w:r>
+      <w:proofErr w:type="spellEnd"/>
+      <w:r>
+        <w:rPr>
+          <w:rFonts w:eastAsia="Times New Roman" w:cstheme="minorHAnsi"/>
+          <w:color w:val="000000"/>
+          <w:sz w:val="20"/>
+          <w:szCs w:val="20"/>
+        </w:rPr>
+        <w:t xml:space="preserve"> University, I gained valuable experience as a freelance backend developer. I designed and implemented an e-learning platform using </w:t>
+      </w:r>
+      <w:proofErr w:type="spellStart"/>
+      <w:r>
+        <w:rPr>
+          <w:rFonts w:eastAsia="Times New Roman" w:cstheme="minorHAnsi"/>
+          <w:color w:val="000000"/>
+          <w:sz w:val="20"/>
+          <w:szCs w:val="20"/>
+        </w:rPr>
+        <w:t>Laravel</w:t>
+      </w:r>
+      <w:proofErr w:type="spellEnd"/>
+      <w:r>
+        <w:rPr>
+          <w:rFonts w:eastAsia="Times New Roman" w:cstheme="minorHAnsi"/>
+          <w:color w:val="000000"/>
+          <w:sz w:val="20"/>
+          <w:szCs w:val="20"/>
+        </w:rPr>
+        <w:t xml:space="preserve"> and developed an online store with ASP.NET MVC, emphasizing scalability and secure transaction handling. My internship at the Technical and Vocational University provided me with foundational skills in Python and </w:t>
+      </w:r>
+      <w:proofErr w:type="spellStart"/>
+      <w:r>
+        <w:rPr>
+          <w:rFonts w:eastAsia="Times New Roman" w:cstheme="minorHAnsi"/>
+          <w:color w:val="000000"/>
+          <w:sz w:val="20"/>
+          <w:szCs w:val="20"/>
+        </w:rPr>
+        <w:t>Django</w:t>
+      </w:r>
+      <w:proofErr w:type="spellEnd"/>
+      <w:r>
+        <w:rPr>
+          <w:rFonts w:eastAsia="Times New Roman" w:cstheme="minorHAnsi"/>
+          <w:color w:val="000000"/>
+          <w:sz w:val="20"/>
+          <w:szCs w:val="20"/>
+        </w:rPr>
+        <w:t>, which I utilized to develop web applications and conduct impactful research.</w:t>
+      </w:r>
+    </w:p>
+    <w:p>
+      <w:pPr>
+        <w:shd w:val="clear" w:color="auto" w:fill="FFFFFF"/>
+        <w:spacing w:before="100" w:beforeAutospacing="1" w:after="0" w:line="300" w:lineRule="atLeast"/>
+        <w:ind w:left="360"/>
+        <w:rPr>
+          <w:rFonts w:eastAsia="Times New Roman" w:cstheme="minorHAnsi"/>
+          <w:color w:val="000000"/>
+          <w:sz w:val="20"/>
+          <w:szCs w:val="20"/>
+        </w:rPr>
+      </w:pPr>
+      <w:r>
+        <w:rPr>
+          <w:rFonts w:eastAsia="Times New Roman" w:cstheme="minorHAnsi"/>
+          <w:color w:val="000000"/>
+          <w:sz w:val="20"/>
+          <w:szCs w:val="20"/>
+        </w:rPr>
+        <w:t xml:space="preserve">My educational background includes a Bachelor’s and an Associate’s degree in Software Engineering from </w:t>
+      </w:r>
+      <w:proofErr w:type="spellStart"/>
+      <w:r>
+        <w:rPr>
+          <w:rFonts w:eastAsia="Times New Roman" w:cstheme="minorHAnsi"/>
+          <w:color w:val="000000"/>
+          <w:sz w:val="20"/>
+          <w:szCs w:val="20"/>
+        </w:rPr>
+        <w:t>Shamsipour</w:t>
+      </w:r>
+      <w:proofErr w:type="spellEnd"/>
+      <w:r>
+        <w:rPr>
+          <w:rFonts w:eastAsia="Times New Roman" w:cstheme="minorHAnsi"/>
+          <w:color w:val="000000"/>
+          <w:sz w:val="20"/>
+          <w:szCs w:val="20"/>
+        </w:rPr>
+        <w:t xml:space="preserve"> Technical and Vocational, where I honed my programming skills and gained a solid understanding of computer science fundamentals. I am proficient in Python and its libraries, and I have a comprehensive grasp of machine learning concepts and data pre-processing techniques.</w:t>
+      </w:r>
+    </w:p>
+    <w:p>
+      <w:pPr>
+        <w:shd w:val="clear" w:color="auto" w:fill="FFFFFF"/>
+        <w:spacing w:before="100" w:beforeAutospacing="1" w:after="0" w:line="300" w:lineRule="atLeast"/>
+        <w:ind w:left="360"/>
+        <w:rPr>
+          <w:rFonts w:eastAsia="Times New Roman" w:cstheme="minorHAnsi"/>
+          <w:color w:val="000000"/>
+          <w:sz w:val="20"/>
+          <w:szCs w:val="20"/>
+        </w:rPr>
+      </w:pPr>
+      <w:r>
+        <w:rPr>
+          <w:rFonts w:eastAsia="Times New Roman" w:cstheme="minorHAnsi"/>
+          <w:color w:val="000000"/>
+          <w:sz w:val="20"/>
+          <w:szCs w:val="20"/>
+        </w:rPr>
+        <w:t xml:space="preserve">I possess strong communication and problem-solving skills, a keen analytical mind, and the ability to work both independently and collaboratively. My experience with modern agile development workflows, including </w:t>
+      </w:r>
+      <w:proofErr w:type="spellStart"/>
+      <w:r>
+        <w:rPr>
+          <w:rFonts w:eastAsia="Times New Roman" w:cstheme="minorHAnsi"/>
+          <w:color w:val="000000"/>
+          <w:sz w:val="20"/>
+          <w:szCs w:val="20"/>
+        </w:rPr>
+        <w:t>Git</w:t>
+      </w:r>
+      <w:proofErr w:type="spellEnd"/>
+      <w:r>
+        <w:rPr>
+          <w:rFonts w:eastAsia="Times New Roman" w:cstheme="minorHAnsi"/>
+          <w:color w:val="000000"/>
+          <w:sz w:val="20"/>
+          <w:szCs w:val="20"/>
+        </w:rPr>
+        <w:t>, unit testing, and CI/CD, ensures that I can contribute effectively to your development processes.</w:t>
+      </w:r>
+    </w:p>
+    <w:p>
+      <w:pPr>
+        <w:shd w:val="clear" w:color="auto" w:fill="FFFFFF"/>
+        <w:spacing w:before="100" w:beforeAutospacing="1" w:after="0" w:line="300" w:lineRule="atLeast"/>
+        <w:ind w:left="360"/>
+        <w:rPr>
+          <w:rFonts w:eastAsia="Times New Roman" w:cstheme="minorHAnsi"/>
+          <w:color w:val="000000"/>
+          <w:sz w:val="20"/>
+          <w:szCs w:val="20"/>
+        </w:rPr>
+      </w:pPr>
+      <w:r>
+        <w:rPr>
+          <w:rFonts w:eastAsia="Times New Roman" w:cstheme="minorHAnsi"/>
+          <w:color w:val="000000"/>
+          <w:sz w:val="20"/>
+          <w:szCs w:val="20"/>
+        </w:rPr>
+        <w:t>I am excited about the prospect of bringing my unique blend of skills and experience to [Company's Name]. Thank you for considering my application. I look forward to the opportunity to discuss how my background, skills, and enthusiasms align with the goals of your team.</w:t>
+      </w:r>
+    </w:p>
+    <w:p>
+      <w:pPr>
+        <w:shd w:val="clear" w:color="auto" w:fill="FFFFFF"/>
+        <w:spacing w:before="100" w:beforeAutospacing="1" w:after="0" w:line="300" w:lineRule="atLeast"/>
+        <w:ind w:left="360"/>
+        <w:rPr>
+          <w:rFonts w:eastAsia="Times New Roman" w:cstheme="minorHAnsi"/>
+          <w:color w:val="000000"/>
+          <w:sz w:val="20"/>
+          <w:szCs w:val="20"/>
+        </w:rPr>
+      </w:pPr>
+      <w:bookmarkStart w:id="0" w:name="_GoBack"/>
+      <w:bookmarkEnd w:id="0"/>
+    </w:p>
+    <w:p>
+      <w:pPr>
+        <w:shd w:val="clear" w:color="auto" w:fill="FFFFFF"/>
+        <w:spacing w:before="100" w:beforeAutospacing="1" w:after="0" w:line="300" w:lineRule="atLeast"/>
+        <w:ind w:left="360"/>
+        <w:rPr>
+          <w:rFonts w:eastAsia="Times New Roman" w:cstheme="minorHAnsi"/>
+          <w:color w:val="000000"/>
+          <w:sz w:val="20"/>
+          <w:szCs w:val="20"/>
+        </w:rPr>
+      </w:pPr>
+      <w:r>
+        <w:rPr>
+          <w:rFonts w:eastAsia="Times New Roman" w:cstheme="minorHAnsi"/>
+          <w:color w:val="000000"/>
+          <w:sz w:val="20"/>
+          <w:szCs w:val="20"/>
+        </w:rPr>
+        <w:t>Sincerely,</w:t>
+      </w:r>
+    </w:p>
+    <w:p>
+      <w:pPr>
+        <w:shd w:val="clear" w:color="auto" w:fill="FFFFFF"/>
+        <w:spacing w:before="100" w:beforeAutospacing="1" w:after="0" w:line="300" w:lineRule="atLeast"/>
+        <w:ind w:left="360"/>
+        <w:rPr>
+          <w:rFonts w:eastAsia="Times New Roman" w:cstheme="minorHAnsi"/>
+          <w:color w:val="000000"/>
+          <w:sz w:val="20"/>
+          <w:szCs w:val="20"/>
+        </w:rPr>
+      </w:pPr>
+      <w:r>
+        <w:rPr>
+          <w:rFonts w:eastAsia="Times New Roman" w:cstheme="minorHAnsi"/>
+          <w:color w:val="000000"/>
+          <w:sz w:val="20"/>
+          <w:szCs w:val="20"/>
+        </w:rPr>
+        <w:t xml:space="preserve">Amir / </w:t>
+      </w:r>
+      <w:proofErr w:type="spellStart"/>
+      <w:r>
+        <w:rPr>
+          <w:rFonts w:eastAsia="Times New Roman" w:cstheme="minorHAnsi"/>
+          <w:color w:val="000000"/>
+          <w:sz w:val="20"/>
+          <w:szCs w:val="20"/>
+        </w:rPr>
+        <w:t>Amirhosein</w:t>
+      </w:r>
+      <w:proofErr w:type="spellEnd"/>
+      <w:r>
+        <w:rPr>
+          <w:rFonts w:eastAsia="Times New Roman" w:cstheme="minorHAnsi"/>
+          <w:color w:val="000000"/>
+          <w:sz w:val="20"/>
+          <w:szCs w:val="20"/>
+        </w:rPr>
+        <w:t xml:space="preserve"> </w:t>
+      </w:r>
+      <w:proofErr w:type="spellStart"/>
+      <w:r>
+        <w:rPr>
+          <w:rFonts w:eastAsia="Times New Roman" w:cstheme="minorHAnsi"/>
+          <w:color w:val="000000"/>
+          <w:sz w:val="20"/>
+          <w:szCs w:val="20"/>
+        </w:rPr>
+        <w:t>Ghorbani</w:t>
+      </w:r>
+      <w:proofErr w:type="spellEnd"/>
+    </w:p>
+    <w:p>
+      <w:pPr>
+        <w:shd w:val="clear" w:color="auto" w:fill="FFFFFF"/>
+        <w:spacing w:before="100" w:beforeAutospacing="1" w:after="0" w:line="300" w:lineRule="atLeast"/>
+        <w:ind w:left="360"/>
+        <w:rPr>
+          <w:rFonts w:eastAsia="Times New Roman" w:cstheme="minorHAnsi"/>
+          <w:color w:val="000000"/>
+          <w:sz w:val="20"/>
+          <w:szCs w:val="20"/>
+        </w:rPr>
+      </w:pPr>
+      <w:r>
+        <w:rPr>
+          <w:rFonts w:eastAsia="Times New Roman" w:cstheme="minorHAnsi"/>
+          <w:color w:val="000000"/>
+          <w:sz w:val="20"/>
+          <w:szCs w:val="20"/>
+        </w:rPr>
+        <w:t>amir4vx@gmail.com</w:t>
       </w:r>
     </w:p>
     <w:sectPr>

</xml_diff>